<commit_message>
finalized project and building a github md
</commit_message>
<xml_diff>
--- a/project2/da410_project2.docx
+++ b/project2/da410_project2.docx
@@ -3371,6 +3371,719 @@
     </w:p>
     <w:p>
       <w:pPr>
+        <w:pStyle w:val="SourceCode"/>
+      </w:pPr>
+      <w:r>
+        <w:rPr>
+          <w:rStyle w:val="CommentTok"/>
+        </w:rPr>
+        <w:t xml:space="preserve">#checking for covariance</w:t>
+      </w:r>
+      <w:r>
+        <w:br w:type="textWrapping"/>
+      </w:r>
+      <w:r>
+        <w:rPr>
+          <w:rStyle w:val="NormalTok"/>
+        </w:rPr>
+        <w:t xml:space="preserve">sports.S &lt;-</w:t>
+      </w:r>
+      <w:r>
+        <w:rPr>
+          <w:rStyle w:val="StringTok"/>
+        </w:rPr>
+        <w:t xml:space="preserve"> </w:t>
+      </w:r>
+      <w:r>
+        <w:rPr>
+          <w:rStyle w:val="NormalTok"/>
+        </w:rPr>
+        <w:t xml:space="preserve">sports </w:t>
+      </w:r>
+      <w:r>
+        <w:rPr>
+          <w:rStyle w:val="OperatorTok"/>
+        </w:rPr>
+        <w:t xml:space="preserve">%&gt;%</w:t>
+      </w:r>
+      <w:r>
+        <w:rPr>
+          <w:rStyle w:val="StringTok"/>
+        </w:rPr>
+        <w:t xml:space="preserve"> </w:t>
+      </w:r>
+      <w:r>
+        <w:br w:type="textWrapping"/>
+      </w:r>
+      <w:r>
+        <w:rPr>
+          <w:rStyle w:val="StringTok"/>
+        </w:rPr>
+        <w:t xml:space="preserve">  </w:t>
+      </w:r>
+      <w:r>
+        <w:rPr>
+          <w:rStyle w:val="KeywordTok"/>
+        </w:rPr>
+        <w:t xml:space="preserve">select</w:t>
+      </w:r>
+      <w:r>
+        <w:rPr>
+          <w:rStyle w:val="NormalTok"/>
+        </w:rPr>
+        <w:t xml:space="preserve">(height, jump) </w:t>
+      </w:r>
+      <w:r>
+        <w:rPr>
+          <w:rStyle w:val="OperatorTok"/>
+        </w:rPr>
+        <w:t xml:space="preserve">%&gt;%</w:t>
+      </w:r>
+      <w:r>
+        <w:rPr>
+          <w:rStyle w:val="StringTok"/>
+        </w:rPr>
+        <w:t xml:space="preserve"> </w:t>
+      </w:r>
+      <w:r>
+        <w:br w:type="textWrapping"/>
+      </w:r>
+      <w:r>
+        <w:rPr>
+          <w:rStyle w:val="StringTok"/>
+        </w:rPr>
+        <w:t xml:space="preserve">  </w:t>
+      </w:r>
+      <w:r>
+        <w:rPr>
+          <w:rStyle w:val="KeywordTok"/>
+        </w:rPr>
+        <w:t xml:space="preserve">var</w:t>
+      </w:r>
+      <w:r>
+        <w:rPr>
+          <w:rStyle w:val="NormalTok"/>
+        </w:rPr>
+        <w:t xml:space="preserve">()</w:t>
+      </w:r>
+      <w:r>
+        <w:br w:type="textWrapping"/>
+      </w:r>
+      <w:r>
+        <w:br w:type="textWrapping"/>
+      </w:r>
+      <w:r>
+        <w:rPr>
+          <w:rStyle w:val="CommentTok"/>
+        </w:rPr>
+        <w:t xml:space="preserve">#Covariance across all data</w:t>
+      </w:r>
+      <w:r>
+        <w:br w:type="textWrapping"/>
+      </w:r>
+      <w:r>
+        <w:rPr>
+          <w:rStyle w:val="KeywordTok"/>
+        </w:rPr>
+        <w:t xml:space="preserve">round</w:t>
+      </w:r>
+      <w:r>
+        <w:rPr>
+          <w:rStyle w:val="NormalTok"/>
+        </w:rPr>
+        <w:t xml:space="preserve">(sports.S,</w:t>
+      </w:r>
+      <w:r>
+        <w:rPr>
+          <w:rStyle w:val="DecValTok"/>
+        </w:rPr>
+        <w:t xml:space="preserve">3</w:t>
+      </w:r>
+      <w:r>
+        <w:rPr>
+          <w:rStyle w:val="NormalTok"/>
+        </w:rPr>
+        <w:t xml:space="preserve">)</w:t>
+      </w:r>
+    </w:p>
+    <w:p>
+      <w:pPr>
+        <w:pStyle w:val="SourceCode"/>
+      </w:pPr>
+      <w:r>
+        <w:rPr>
+          <w:rStyle w:val="VerbatimChar"/>
+        </w:rPr>
+        <w:t xml:space="preserve">##        height  jump</w:t>
+      </w:r>
+      <w:r>
+        <w:br w:type="textWrapping"/>
+      </w:r>
+      <w:r>
+        <w:rPr>
+          <w:rStyle w:val="VerbatimChar"/>
+        </w:rPr>
+        <w:t xml:space="preserve">## height  5.274 1.756</w:t>
+      </w:r>
+      <w:r>
+        <w:br w:type="textWrapping"/>
+      </w:r>
+      <w:r>
+        <w:rPr>
+          <w:rStyle w:val="VerbatimChar"/>
+        </w:rPr>
+        <w:t xml:space="preserve">## jump    1.756 8.731</w:t>
+      </w:r>
+    </w:p>
+    <w:p>
+      <w:pPr>
+        <w:pStyle w:val="SourceCode"/>
+      </w:pPr>
+      <w:r>
+        <w:rPr>
+          <w:rStyle w:val="CommentTok"/>
+        </w:rPr>
+        <w:t xml:space="preserve">#covariance within each </w:t>
+      </w:r>
+      <w:r>
+        <w:br w:type="textWrapping"/>
+      </w:r>
+      <w:r>
+        <w:rPr>
+          <w:rStyle w:val="KeywordTok"/>
+        </w:rPr>
+        <w:t xml:space="preserve">by</w:t>
+      </w:r>
+      <w:r>
+        <w:rPr>
+          <w:rStyle w:val="NormalTok"/>
+        </w:rPr>
+        <w:t xml:space="preserve">(sports </w:t>
+      </w:r>
+      <w:r>
+        <w:rPr>
+          <w:rStyle w:val="OperatorTok"/>
+        </w:rPr>
+        <w:t xml:space="preserve">%&gt;%</w:t>
+      </w:r>
+      <w:r>
+        <w:rPr>
+          <w:rStyle w:val="StringTok"/>
+        </w:rPr>
+        <w:t xml:space="preserve"> </w:t>
+      </w:r>
+      <w:r>
+        <w:rPr>
+          <w:rStyle w:val="KeywordTok"/>
+        </w:rPr>
+        <w:t xml:space="preserve">select</w:t>
+      </w:r>
+      <w:r>
+        <w:rPr>
+          <w:rStyle w:val="NormalTok"/>
+        </w:rPr>
+        <w:t xml:space="preserve">(height, jump), sport, var)</w:t>
+      </w:r>
+    </w:p>
+    <w:p>
+      <w:pPr>
+        <w:pStyle w:val="SourceCode"/>
+      </w:pPr>
+      <w:r>
+        <w:rPr>
+          <w:rStyle w:val="VerbatimChar"/>
+        </w:rPr>
+        <w:t xml:space="preserve">## sport: B</w:t>
+      </w:r>
+      <w:r>
+        <w:br w:type="textWrapping"/>
+      </w:r>
+      <w:r>
+        <w:rPr>
+          <w:rStyle w:val="VerbatimChar"/>
+        </w:rPr>
+        <w:t xml:space="preserve">##        height jump</w:t>
+      </w:r>
+      <w:r>
+        <w:br w:type="textWrapping"/>
+      </w:r>
+      <w:r>
+        <w:rPr>
+          <w:rStyle w:val="VerbatimChar"/>
+        </w:rPr>
+        <w:t xml:space="preserve">## height    2.5 -1.5</w:t>
+      </w:r>
+      <w:r>
+        <w:br w:type="textWrapping"/>
+      </w:r>
+      <w:r>
+        <w:rPr>
+          <w:rStyle w:val="VerbatimChar"/>
+        </w:rPr>
+        <w:t xml:space="preserve">## jump     -1.5  2.0</w:t>
+      </w:r>
+      <w:r>
+        <w:br w:type="textWrapping"/>
+      </w:r>
+      <w:r>
+        <w:rPr>
+          <w:rStyle w:val="VerbatimChar"/>
+        </w:rPr>
+        <w:t xml:space="preserve">## -------------------------------------------------------- </w:t>
+      </w:r>
+      <w:r>
+        <w:br w:type="textWrapping"/>
+      </w:r>
+      <w:r>
+        <w:rPr>
+          <w:rStyle w:val="VerbatimChar"/>
+        </w:rPr>
+        <w:t xml:space="preserve">## sport: S</w:t>
+      </w:r>
+      <w:r>
+        <w:br w:type="textWrapping"/>
+      </w:r>
+      <w:r>
+        <w:rPr>
+          <w:rStyle w:val="VerbatimChar"/>
+        </w:rPr>
+        <w:t xml:space="preserve">##           height       jump</w:t>
+      </w:r>
+      <w:r>
+        <w:br w:type="textWrapping"/>
+      </w:r>
+      <w:r>
+        <w:rPr>
+          <w:rStyle w:val="VerbatimChar"/>
+        </w:rPr>
+        <w:t xml:space="preserve">## height  2.641667 -1.0416667</w:t>
+      </w:r>
+      <w:r>
+        <w:br w:type="textWrapping"/>
+      </w:r>
+      <w:r>
+        <w:rPr>
+          <w:rStyle w:val="VerbatimChar"/>
+        </w:rPr>
+        <w:t xml:space="preserve">## jump   -1.041667  0.8416667</w:t>
+      </w:r>
+      <w:r>
+        <w:br w:type="textWrapping"/>
+      </w:r>
+      <w:r>
+        <w:rPr>
+          <w:rStyle w:val="VerbatimChar"/>
+        </w:rPr>
+        <w:t xml:space="preserve">## -------------------------------------------------------- </w:t>
+      </w:r>
+      <w:r>
+        <w:br w:type="textWrapping"/>
+      </w:r>
+      <w:r>
+        <w:rPr>
+          <w:rStyle w:val="VerbatimChar"/>
+        </w:rPr>
+        <w:t xml:space="preserve">## sport: T</w:t>
+      </w:r>
+      <w:r>
+        <w:br w:type="textWrapping"/>
+      </w:r>
+      <w:r>
+        <w:rPr>
+          <w:rStyle w:val="VerbatimChar"/>
+        </w:rPr>
+        <w:t xml:space="preserve">##           height jump</w:t>
+      </w:r>
+      <w:r>
+        <w:br w:type="textWrapping"/>
+      </w:r>
+      <w:r>
+        <w:rPr>
+          <w:rStyle w:val="VerbatimChar"/>
+        </w:rPr>
+        <w:t xml:space="preserve">## height  1.666667   -2</w:t>
+      </w:r>
+      <w:r>
+        <w:br w:type="textWrapping"/>
+      </w:r>
+      <w:r>
+        <w:rPr>
+          <w:rStyle w:val="VerbatimChar"/>
+        </w:rPr>
+        <w:t xml:space="preserve">## jump   -2.000000    3</w:t>
+      </w:r>
+    </w:p>
+    <w:p>
+      <w:pPr>
+        <w:pStyle w:val="FirstParagraph"/>
+      </w:pPr>
+      <w:r>
+        <w:t xml:space="preserve">The data shows little covariance across the entire data as well as within each sport group.</w:t>
+      </w:r>
+    </w:p>
+    <w:p>
+      <w:pPr>
+        <w:pStyle w:val="SourceCode"/>
+      </w:pPr>
+      <w:r>
+        <w:rPr>
+          <w:rStyle w:val="CommentTok"/>
+        </w:rPr>
+        <w:t xml:space="preserve">#checking for correlation </w:t>
+      </w:r>
+      <w:r>
+        <w:br w:type="textWrapping"/>
+      </w:r>
+      <w:r>
+        <w:rPr>
+          <w:rStyle w:val="NormalTok"/>
+        </w:rPr>
+        <w:t xml:space="preserve">sports.R &lt;-</w:t>
+      </w:r>
+      <w:r>
+        <w:rPr>
+          <w:rStyle w:val="StringTok"/>
+        </w:rPr>
+        <w:t xml:space="preserve"> </w:t>
+      </w:r>
+      <w:r>
+        <w:rPr>
+          <w:rStyle w:val="NormalTok"/>
+        </w:rPr>
+        <w:t xml:space="preserve">sports </w:t>
+      </w:r>
+      <w:r>
+        <w:rPr>
+          <w:rStyle w:val="OperatorTok"/>
+        </w:rPr>
+        <w:t xml:space="preserve">%&gt;%</w:t>
+      </w:r>
+      <w:r>
+        <w:rPr>
+          <w:rStyle w:val="StringTok"/>
+        </w:rPr>
+        <w:t xml:space="preserve"> </w:t>
+      </w:r>
+      <w:r>
+        <w:br w:type="textWrapping"/>
+      </w:r>
+      <w:r>
+        <w:rPr>
+          <w:rStyle w:val="StringTok"/>
+        </w:rPr>
+        <w:t xml:space="preserve">  </w:t>
+      </w:r>
+      <w:r>
+        <w:rPr>
+          <w:rStyle w:val="KeywordTok"/>
+        </w:rPr>
+        <w:t xml:space="preserve">select</w:t>
+      </w:r>
+      <w:r>
+        <w:rPr>
+          <w:rStyle w:val="NormalTok"/>
+        </w:rPr>
+        <w:t xml:space="preserve">(height, jump) </w:t>
+      </w:r>
+      <w:r>
+        <w:rPr>
+          <w:rStyle w:val="OperatorTok"/>
+        </w:rPr>
+        <w:t xml:space="preserve">%&gt;%</w:t>
+      </w:r>
+      <w:r>
+        <w:rPr>
+          <w:rStyle w:val="StringTok"/>
+        </w:rPr>
+        <w:t xml:space="preserve"> </w:t>
+      </w:r>
+      <w:r>
+        <w:br w:type="textWrapping"/>
+      </w:r>
+      <w:r>
+        <w:rPr>
+          <w:rStyle w:val="StringTok"/>
+        </w:rPr>
+        <w:t xml:space="preserve">  </w:t>
+      </w:r>
+      <w:r>
+        <w:rPr>
+          <w:rStyle w:val="KeywordTok"/>
+        </w:rPr>
+        <w:t xml:space="preserve">cor</w:t>
+      </w:r>
+      <w:r>
+        <w:rPr>
+          <w:rStyle w:val="NormalTok"/>
+        </w:rPr>
+        <w:t xml:space="preserve">()</w:t>
+      </w:r>
+      <w:r>
+        <w:br w:type="textWrapping"/>
+      </w:r>
+      <w:r>
+        <w:br w:type="textWrapping"/>
+      </w:r>
+      <w:r>
+        <w:rPr>
+          <w:rStyle w:val="CommentTok"/>
+        </w:rPr>
+        <w:t xml:space="preserve">#correlation across all data</w:t>
+      </w:r>
+      <w:r>
+        <w:br w:type="textWrapping"/>
+      </w:r>
+      <w:r>
+        <w:rPr>
+          <w:rStyle w:val="KeywordTok"/>
+        </w:rPr>
+        <w:t xml:space="preserve">round</w:t>
+      </w:r>
+      <w:r>
+        <w:rPr>
+          <w:rStyle w:val="NormalTok"/>
+        </w:rPr>
+        <w:t xml:space="preserve">(sports.R,</w:t>
+      </w:r>
+      <w:r>
+        <w:rPr>
+          <w:rStyle w:val="DecValTok"/>
+        </w:rPr>
+        <w:t xml:space="preserve">3</w:t>
+      </w:r>
+      <w:r>
+        <w:rPr>
+          <w:rStyle w:val="NormalTok"/>
+        </w:rPr>
+        <w:t xml:space="preserve">)</w:t>
+      </w:r>
+    </w:p>
+    <w:p>
+      <w:pPr>
+        <w:pStyle w:val="SourceCode"/>
+      </w:pPr>
+      <w:r>
+        <w:rPr>
+          <w:rStyle w:val="VerbatimChar"/>
+        </w:rPr>
+        <w:t xml:space="preserve">##        height  jump</w:t>
+      </w:r>
+      <w:r>
+        <w:br w:type="textWrapping"/>
+      </w:r>
+      <w:r>
+        <w:rPr>
+          <w:rStyle w:val="VerbatimChar"/>
+        </w:rPr>
+        <w:t xml:space="preserve">## height  1.000 0.259</w:t>
+      </w:r>
+      <w:r>
+        <w:br w:type="textWrapping"/>
+      </w:r>
+      <w:r>
+        <w:rPr>
+          <w:rStyle w:val="VerbatimChar"/>
+        </w:rPr>
+        <w:t xml:space="preserve">## jump    0.259 1.000</w:t>
+      </w:r>
+    </w:p>
+    <w:p>
+      <w:pPr>
+        <w:pStyle w:val="SourceCode"/>
+      </w:pPr>
+      <w:r>
+        <w:rPr>
+          <w:rStyle w:val="KeywordTok"/>
+        </w:rPr>
+        <w:t xml:space="preserve">by</w:t>
+      </w:r>
+      <w:r>
+        <w:rPr>
+          <w:rStyle w:val="NormalTok"/>
+        </w:rPr>
+        <w:t xml:space="preserve">(sports </w:t>
+      </w:r>
+      <w:r>
+        <w:rPr>
+          <w:rStyle w:val="OperatorTok"/>
+        </w:rPr>
+        <w:t xml:space="preserve">%&gt;%</w:t>
+      </w:r>
+      <w:r>
+        <w:rPr>
+          <w:rStyle w:val="StringTok"/>
+        </w:rPr>
+        <w:t xml:space="preserve"> </w:t>
+      </w:r>
+      <w:r>
+        <w:rPr>
+          <w:rStyle w:val="KeywordTok"/>
+        </w:rPr>
+        <w:t xml:space="preserve">select</w:t>
+      </w:r>
+      <w:r>
+        <w:rPr>
+          <w:rStyle w:val="NormalTok"/>
+        </w:rPr>
+        <w:t xml:space="preserve">(height, jump), sport, cor)</w:t>
+      </w:r>
+    </w:p>
+    <w:p>
+      <w:pPr>
+        <w:pStyle w:val="SourceCode"/>
+      </w:pPr>
+      <w:r>
+        <w:rPr>
+          <w:rStyle w:val="VerbatimChar"/>
+        </w:rPr>
+        <w:t xml:space="preserve">## sport: B</w:t>
+      </w:r>
+      <w:r>
+        <w:br w:type="textWrapping"/>
+      </w:r>
+      <w:r>
+        <w:rPr>
+          <w:rStyle w:val="VerbatimChar"/>
+        </w:rPr>
+        <w:t xml:space="preserve">##            height       jump</w:t>
+      </w:r>
+      <w:r>
+        <w:br w:type="textWrapping"/>
+      </w:r>
+      <w:r>
+        <w:rPr>
+          <w:rStyle w:val="VerbatimChar"/>
+        </w:rPr>
+        <w:t xml:space="preserve">## height  1.0000000 -0.6708204</w:t>
+      </w:r>
+      <w:r>
+        <w:br w:type="textWrapping"/>
+      </w:r>
+      <w:r>
+        <w:rPr>
+          <w:rStyle w:val="VerbatimChar"/>
+        </w:rPr>
+        <w:t xml:space="preserve">## jump   -0.6708204  1.0000000</w:t>
+      </w:r>
+      <w:r>
+        <w:br w:type="textWrapping"/>
+      </w:r>
+      <w:r>
+        <w:rPr>
+          <w:rStyle w:val="VerbatimChar"/>
+        </w:rPr>
+        <w:t xml:space="preserve">## -------------------------------------------------------- </w:t>
+      </w:r>
+      <w:r>
+        <w:br w:type="textWrapping"/>
+      </w:r>
+      <w:r>
+        <w:rPr>
+          <w:rStyle w:val="VerbatimChar"/>
+        </w:rPr>
+        <w:t xml:space="preserve">## sport: S</w:t>
+      </w:r>
+      <w:r>
+        <w:br w:type="textWrapping"/>
+      </w:r>
+      <w:r>
+        <w:rPr>
+          <w:rStyle w:val="VerbatimChar"/>
+        </w:rPr>
+        <w:t xml:space="preserve">##            height       jump</w:t>
+      </w:r>
+      <w:r>
+        <w:br w:type="textWrapping"/>
+      </w:r>
+      <w:r>
+        <w:rPr>
+          <w:rStyle w:val="VerbatimChar"/>
+        </w:rPr>
+        <w:t xml:space="preserve">## height  1.0000000 -0.6985857</w:t>
+      </w:r>
+      <w:r>
+        <w:br w:type="textWrapping"/>
+      </w:r>
+      <w:r>
+        <w:rPr>
+          <w:rStyle w:val="VerbatimChar"/>
+        </w:rPr>
+        <w:t xml:space="preserve">## jump   -0.6985857  1.0000000</w:t>
+      </w:r>
+      <w:r>
+        <w:br w:type="textWrapping"/>
+      </w:r>
+      <w:r>
+        <w:rPr>
+          <w:rStyle w:val="VerbatimChar"/>
+        </w:rPr>
+        <w:t xml:space="preserve">## -------------------------------------------------------- </w:t>
+      </w:r>
+      <w:r>
+        <w:br w:type="textWrapping"/>
+      </w:r>
+      <w:r>
+        <w:rPr>
+          <w:rStyle w:val="VerbatimChar"/>
+        </w:rPr>
+        <w:t xml:space="preserve">## sport: T</w:t>
+      </w:r>
+      <w:r>
+        <w:br w:type="textWrapping"/>
+      </w:r>
+      <w:r>
+        <w:rPr>
+          <w:rStyle w:val="VerbatimChar"/>
+        </w:rPr>
+        <w:t xml:space="preserve">##            height       jump</w:t>
+      </w:r>
+      <w:r>
+        <w:br w:type="textWrapping"/>
+      </w:r>
+      <w:r>
+        <w:rPr>
+          <w:rStyle w:val="VerbatimChar"/>
+        </w:rPr>
+        <w:t xml:space="preserve">## height  1.0000000 -0.8944272</w:t>
+      </w:r>
+      <w:r>
+        <w:br w:type="textWrapping"/>
+      </w:r>
+      <w:r>
+        <w:rPr>
+          <w:rStyle w:val="VerbatimChar"/>
+        </w:rPr>
+        <w:t xml:space="preserve">## jump   -0.8944272  1.0000000</w:t>
+      </w:r>
+    </w:p>
+    <w:p>
+      <w:pPr>
+        <w:pStyle w:val="FirstParagraph"/>
+      </w:pPr>
+      <w:r>
+        <w:t xml:space="preserve">The data shows little correlation across the entire data, though we do see strong relationships within each sport group; specifically within</w:t>
+      </w:r>
+      <w:r>
+        <w:t xml:space="preserve"> </w:t>
+      </w:r>
+      <w:r>
+        <w:t xml:space="preserve">“</w:t>
+      </w:r>
+      <w:r>
+        <w:t xml:space="preserve">T</w:t>
+      </w:r>
+      <w:r>
+        <w:t xml:space="preserve">”</w:t>
+      </w:r>
+      <w:r>
+        <w:t xml:space="preserve"> </w:t>
+      </w:r>
+      <w:r>
+        <w:t xml:space="preserve">(Track).</w:t>
+      </w:r>
+    </w:p>
+    <w:p>
+      <w:pPr>
         <w:pStyle w:val="Heading2"/>
       </w:pPr>
       <w:bookmarkStart w:id="40" w:name="c"/>
@@ -4466,7 +5179,7 @@
               <a:graphicData uri="http://schemas.openxmlformats.org/drawingml/2006/picture">
                 <pic:pic>
                   <pic:nvPicPr>
-                    <pic:cNvPr descr="da410_project2_files/figure-docx/unnamed-chunk-5-1.png" id="0" name="Picture"/>
+                    <pic:cNvPr descr="da410_project2_files/figure-docx/unnamed-chunk-7-1.png" id="0" name="Picture"/>
                     <pic:cNvPicPr>
                       <a:picLocks noChangeArrowheads="1" noChangeAspect="1"/>
                     </pic:cNvPicPr>
@@ -4882,7 +5595,7 @@
     </w:lvl>
   </w:abstractNum>
   <w:abstractNum w:abstractNumId="990">
-    <w:nsid w:val="9c0f2d0b"/>
+    <w:nsid w:val="93fd0def"/>
     <w:multiLevelType w:val="multilevel"/>
     <w:lvl w:ilvl="0">
       <w:numFmt w:val="bullet"/>

</xml_diff>